<commit_message>
data story test & new weekly lab & contextual report
</commit_message>
<xml_diff>
--- a/my-work/week8/The Data Story Contextual Progress Report & Presentation/The Data Story Contextual Progress Report.docx
+++ b/my-work/week8/The Data Story Contextual Progress Report & Presentation/The Data Story Contextual Progress Report.docx
@@ -114,7 +114,7 @@
       <w:pPr>
         <w:spacing w:line="480" w:lineRule="auto"/>
         <w:rPr>
-          <w:rFonts w:ascii="Times New Roman" w:hAnsi="Times New Roman" w:cs="Times New Roman" w:hint="eastAsia"/>
+          <w:rFonts w:ascii="Times New Roman" w:hAnsi="Times New Roman" w:cs="Times New Roman"/>
           <w:sz w:val="24"/>
           <w:szCs w:val="24"/>
         </w:rPr>
@@ -159,25 +159,7 @@
           <w:sz w:val="24"/>
           <w:szCs w:val="24"/>
         </w:rPr>
-        <w:t>especially on social media, my data story project – “</w:t>
-      </w:r>
-      <w:proofErr w:type="spellStart"/>
-      <w:r>
-        <w:rPr>
-          <w:rFonts w:ascii="Times New Roman" w:hAnsi="Times New Roman" w:cs="Times New Roman"/>
-          <w:sz w:val="24"/>
-          <w:szCs w:val="24"/>
-        </w:rPr>
-        <w:t>Emojified</w:t>
-      </w:r>
-      <w:proofErr w:type="spellEnd"/>
-      <w:r>
-        <w:rPr>
-          <w:rFonts w:ascii="Times New Roman" w:hAnsi="Times New Roman" w:cs="Times New Roman"/>
-          <w:sz w:val="24"/>
-          <w:szCs w:val="24"/>
-        </w:rPr>
-        <w:t xml:space="preserve"> </w:t>
+        <w:t xml:space="preserve">especially on social media, my data story project – “Emojified </w:t>
       </w:r>
       <w:r>
         <w:rPr>
@@ -341,23 +323,13 @@
         </w:rPr>
         <w:t xml:space="preserve"> a designer called </w:t>
       </w:r>
-      <w:proofErr w:type="spellStart"/>
-      <w:r>
-        <w:rPr>
-          <w:rFonts w:ascii="Times New Roman" w:hAnsi="Times New Roman" w:cs="Times New Roman"/>
-          <w:sz w:val="24"/>
-          <w:szCs w:val="24"/>
-        </w:rPr>
-        <w:t>Shigetaka</w:t>
-      </w:r>
-      <w:proofErr w:type="spellEnd"/>
-      <w:r>
-        <w:rPr>
-          <w:rFonts w:ascii="Times New Roman" w:hAnsi="Times New Roman" w:cs="Times New Roman"/>
-          <w:sz w:val="24"/>
-          <w:szCs w:val="24"/>
-        </w:rPr>
-        <w:t xml:space="preserve"> Kurita</w:t>
+      <w:r>
+        <w:rPr>
+          <w:rFonts w:ascii="Times New Roman" w:hAnsi="Times New Roman" w:cs="Times New Roman"/>
+          <w:sz w:val="24"/>
+          <w:szCs w:val="24"/>
+        </w:rPr>
+        <w:t>Shigetaka Kurita</w:t>
       </w:r>
       <w:r>
         <w:rPr>
@@ -1150,7 +1122,39 @@
           <w:sz w:val="24"/>
           <w:szCs w:val="24"/>
         </w:rPr>
-        <w:t xml:space="preserve">And mosquitos are added to the emoji to </w:t>
+        <w:t>And mosquitos</w:t>
+      </w:r>
+      <w:r>
+        <w:rPr>
+          <w:rFonts w:ascii="Times New Roman" w:hAnsi="Times New Roman" w:cs="Times New Roman"/>
+          <w:sz w:val="24"/>
+          <w:szCs w:val="24"/>
+        </w:rPr>
+        <w:t xml:space="preserve"> (</w:t>
+      </w:r>
+      <w:r>
+        <w:rPr>
+          <w:rFonts w:ascii="Segoe UI Emoji" w:hAnsi="Segoe UI Emoji" w:cs="Segoe UI Emoji"/>
+          <w:sz w:val="24"/>
+          <w:szCs w:val="24"/>
+        </w:rPr>
+        <w:t>🦟</w:t>
+      </w:r>
+      <w:r>
+        <w:rPr>
+          <w:rFonts w:ascii="Times New Roman" w:hAnsi="Times New Roman" w:cs="Times New Roman"/>
+          <w:sz w:val="24"/>
+          <w:szCs w:val="24"/>
+        </w:rPr>
+        <w:t>)</w:t>
+      </w:r>
+      <w:r>
+        <w:rPr>
+          <w:rFonts w:ascii="Times New Roman" w:hAnsi="Times New Roman" w:cs="Times New Roman"/>
+          <w:sz w:val="24"/>
+          <w:szCs w:val="24"/>
+        </w:rPr>
+        <w:t xml:space="preserve"> are added to the emoji to </w:t>
       </w:r>
       <w:r>
         <w:rPr>
@@ -1490,7 +1494,17 @@
           <w:sz w:val="24"/>
           <w:szCs w:val="24"/>
         </w:rPr>
-        <w:t>s statistics show, there are h</w:t>
+        <w:t xml:space="preserve">s statistics show, </w:t>
+      </w:r>
+      <w:bookmarkStart w:id="0" w:name="_GoBack"/>
+      <w:bookmarkEnd w:id="0"/>
+      <w:r>
+        <w:rPr>
+          <w:rFonts w:ascii="Times New Roman" w:hAnsi="Times New Roman" w:cs="Times New Roman"/>
+          <w:sz w:val="24"/>
+          <w:szCs w:val="24"/>
+        </w:rPr>
+        <w:t>h</w:t>
       </w:r>
       <w:r>
         <w:rPr>
@@ -1695,7 +1709,55 @@
           <w:sz w:val="24"/>
           <w:szCs w:val="24"/>
         </w:rPr>
-        <w:t xml:space="preserve"> would use the Natural Language Token and VADER library of Python to</w:t>
+        <w:t xml:space="preserve"> would use the Natural Language Token and VADER </w:t>
+      </w:r>
+      <w:r>
+        <w:rPr>
+          <w:rFonts w:ascii="Times New Roman" w:hAnsi="Times New Roman" w:cs="Times New Roman"/>
+          <w:sz w:val="24"/>
+          <w:szCs w:val="24"/>
+        </w:rPr>
+        <w:t>(</w:t>
+      </w:r>
+      <w:r>
+        <w:rPr>
+          <w:rFonts w:ascii="Times New Roman" w:hAnsi="Times New Roman" w:cs="Times New Roman"/>
+          <w:sz w:val="24"/>
+          <w:szCs w:val="24"/>
+        </w:rPr>
+        <w:t xml:space="preserve">Valence Aware Dictionary and </w:t>
+      </w:r>
+      <w:r>
+        <w:rPr>
+          <w:rFonts w:ascii="Times New Roman" w:hAnsi="Times New Roman" w:cs="Times New Roman"/>
+          <w:sz w:val="24"/>
+          <w:szCs w:val="24"/>
+        </w:rPr>
+        <w:t>sE</w:t>
+      </w:r>
+      <w:r>
+        <w:rPr>
+          <w:rFonts w:ascii="Times New Roman" w:hAnsi="Times New Roman" w:cs="Times New Roman"/>
+          <w:sz w:val="24"/>
+          <w:szCs w:val="24"/>
+        </w:rPr>
+        <w:t>ntiment Reasoner</w:t>
+      </w:r>
+      <w:r>
+        <w:rPr>
+          <w:rFonts w:ascii="Times New Roman" w:hAnsi="Times New Roman" w:cs="Times New Roman"/>
+          <w:sz w:val="24"/>
+          <w:szCs w:val="24"/>
+        </w:rPr>
+        <w:t xml:space="preserve">) </w:t>
+      </w:r>
+      <w:r>
+        <w:rPr>
+          <w:rFonts w:ascii="Times New Roman" w:hAnsi="Times New Roman" w:cs="Times New Roman"/>
+          <w:sz w:val="24"/>
+          <w:szCs w:val="24"/>
+        </w:rPr>
+        <w:t>library of Python to</w:t>
       </w:r>
       <w:r>
         <w:rPr>
@@ -1711,15 +1773,39 @@
           <w:sz w:val="24"/>
           <w:szCs w:val="24"/>
         </w:rPr>
-        <w:t xml:space="preserve">give them sentiment scores separately and see how emoji is contributing to the emotion of the tweets, whether they conform with each other or are emoji expressing more than the text. </w:t>
-      </w:r>
-      <w:r>
-        <w:rPr>
-          <w:rFonts w:ascii="Times New Roman" w:hAnsi="Times New Roman" w:cs="Times New Roman"/>
-          <w:sz w:val="24"/>
-          <w:szCs w:val="24"/>
-        </w:rPr>
-        <w:t>Since some may imagine we are becoming more emotional with the aid of emoji online.</w:t>
+        <w:t xml:space="preserve">give </w:t>
+      </w:r>
+      <w:r>
+        <w:rPr>
+          <w:rFonts w:ascii="Times New Roman" w:hAnsi="Times New Roman" w:cs="Times New Roman"/>
+          <w:sz w:val="24"/>
+          <w:szCs w:val="24"/>
+        </w:rPr>
+        <w:t xml:space="preserve">the text and emoji </w:t>
+      </w:r>
+      <w:r>
+        <w:rPr>
+          <w:rFonts w:ascii="Times New Roman" w:hAnsi="Times New Roman" w:cs="Times New Roman"/>
+          <w:sz w:val="24"/>
+          <w:szCs w:val="24"/>
+        </w:rPr>
+        <w:t>sentiment scores separately and see how emoji is contributing to the emotion of the tweets, whether they conform with each other or are emoji expressing more than the text</w:t>
+      </w:r>
+      <w:r>
+        <w:rPr>
+          <w:rFonts w:ascii="Times New Roman" w:hAnsi="Times New Roman" w:cs="Times New Roman"/>
+          <w:sz w:val="24"/>
+          <w:szCs w:val="24"/>
+        </w:rPr>
+        <w:t>, s</w:t>
+      </w:r>
+      <w:r>
+        <w:rPr>
+          <w:rFonts w:ascii="Times New Roman" w:hAnsi="Times New Roman" w:cs="Times New Roman"/>
+          <w:sz w:val="24"/>
+          <w:szCs w:val="24"/>
+        </w:rPr>
+        <w:t>ince some may imagine we are becoming more emotional with the aid of emoji online.</w:t>
       </w:r>
     </w:p>
     <w:p>
@@ -1943,7 +2029,23 @@
           <w:sz w:val="24"/>
           <w:szCs w:val="24"/>
         </w:rPr>
-        <w:t xml:space="preserve"> should be a typical use. These features are commonly used in our social media life, but we seldom notice them.</w:t>
+        <w:t xml:space="preserve"> should be a typical use. </w:t>
+      </w:r>
+      <w:r>
+        <w:rPr>
+          <w:rFonts w:ascii="Times New Roman" w:hAnsi="Times New Roman" w:cs="Times New Roman"/>
+          <w:sz w:val="24"/>
+          <w:szCs w:val="24"/>
+        </w:rPr>
+        <w:t>The above</w:t>
+      </w:r>
+      <w:r>
+        <w:rPr>
+          <w:rFonts w:ascii="Times New Roman" w:hAnsi="Times New Roman" w:cs="Times New Roman"/>
+          <w:sz w:val="24"/>
+          <w:szCs w:val="24"/>
+        </w:rPr>
+        <w:t xml:space="preserve"> features are commonly used in our social media life, but we seldom notice them.</w:t>
       </w:r>
     </w:p>
     <w:p>
@@ -1984,17 +2086,17 @@
       <w:pPr>
         <w:spacing w:line="480" w:lineRule="auto"/>
         <w:rPr>
+          <w:rFonts w:ascii="Times New Roman" w:hAnsi="Times New Roman" w:cs="Times New Roman"/>
+          <w:sz w:val="24"/>
+          <w:szCs w:val="24"/>
+        </w:rPr>
+      </w:pPr>
+      <w:r>
+        <w:rPr>
           <w:rFonts w:ascii="Times New Roman" w:hAnsi="Times New Roman" w:cs="Times New Roman" w:hint="eastAsia"/>
           <w:sz w:val="24"/>
           <w:szCs w:val="24"/>
         </w:rPr>
-      </w:pPr>
-      <w:r>
-        <w:rPr>
-          <w:rFonts w:ascii="Times New Roman" w:hAnsi="Times New Roman" w:cs="Times New Roman" w:hint="eastAsia"/>
-          <w:sz w:val="24"/>
-          <w:szCs w:val="24"/>
-        </w:rPr>
         <w:t>I</w:t>
       </w:r>
       <w:r>
@@ -2003,36 +2105,18 @@
           <w:sz w:val="24"/>
           <w:szCs w:val="24"/>
         </w:rPr>
-        <w:t xml:space="preserve">n general, I would like this project to be a window to how we use emoji, not necessary when or where we are using them, but the emotional context behind the use of emoji. And after viewing this project, we could reflect on our use of the emoji and </w:t>
-      </w:r>
-      <w:r>
-        <w:rPr>
-          <w:rFonts w:ascii="Times New Roman" w:hAnsi="Times New Roman" w:cs="Times New Roman"/>
-          <w:sz w:val="24"/>
-          <w:szCs w:val="24"/>
-        </w:rPr>
-        <w:t>maybe,</w:t>
-      </w:r>
-      <w:r>
-        <w:rPr>
-          <w:rFonts w:ascii="Times New Roman" w:hAnsi="Times New Roman" w:cs="Times New Roman"/>
-          <w:sz w:val="24"/>
-          <w:szCs w:val="24"/>
-        </w:rPr>
-        <w:t xml:space="preserve"> change some of our ways of using them.</w:t>
+        <w:t>n general, I would like this project to be a window to how we use emoji, not necessary when or where we are using them, but the emotional context behind the use of emoji. And after viewing this project, we could reflect on our use of the emoji and maybe, change some of our ways of using them.</w:t>
       </w:r>
     </w:p>
     <w:p>
       <w:pPr>
         <w:spacing w:line="480" w:lineRule="auto"/>
         <w:rPr>
-          <w:rFonts w:ascii="Times New Roman" w:hAnsi="Times New Roman" w:cs="Times New Roman" w:hint="eastAsia"/>
-          <w:sz w:val="24"/>
-          <w:szCs w:val="24"/>
-        </w:rPr>
-      </w:pPr>
-      <w:bookmarkStart w:id="0" w:name="_GoBack"/>
-      <w:bookmarkEnd w:id="0"/>
+          <w:rFonts w:ascii="Times New Roman" w:hAnsi="Times New Roman" w:cs="Times New Roman"/>
+          <w:sz w:val="24"/>
+          <w:szCs w:val="24"/>
+        </w:rPr>
+      </w:pPr>
     </w:p>
     <w:p>
       <w:pPr>
@@ -2049,7 +2133,6 @@
           <w:sz w:val="24"/>
           <w:szCs w:val="24"/>
         </w:rPr>
-        <w:lastRenderedPageBreak/>
         <w:t>D</w:t>
       </w:r>
       <w:r>
@@ -2076,23 +2159,13 @@
           <w:szCs w:val="24"/>
         </w:rPr>
       </w:pPr>
-      <w:proofErr w:type="spellStart"/>
-      <w:r>
-        <w:rPr>
-          <w:rFonts w:ascii="Times New Roman" w:hAnsi="Times New Roman" w:cs="Times New Roman"/>
-          <w:sz w:val="24"/>
-          <w:szCs w:val="24"/>
-        </w:rPr>
-        <w:t>EmojifyData</w:t>
-      </w:r>
-      <w:proofErr w:type="spellEnd"/>
-      <w:r>
-        <w:rPr>
-          <w:rFonts w:ascii="Times New Roman" w:hAnsi="Times New Roman" w:cs="Times New Roman"/>
-          <w:sz w:val="24"/>
-          <w:szCs w:val="24"/>
-        </w:rPr>
-        <w:t>-EN: English tweets, with emojis</w:t>
+      <w:r>
+        <w:rPr>
+          <w:rFonts w:ascii="Times New Roman" w:hAnsi="Times New Roman" w:cs="Times New Roman"/>
+          <w:sz w:val="24"/>
+          <w:szCs w:val="24"/>
+        </w:rPr>
+        <w:t>EmojifyData-EN: English tweets, with emojis</w:t>
       </w:r>
       <w:r>
         <w:rPr>
@@ -2108,23 +2181,7 @@
           <w:sz w:val="24"/>
           <w:szCs w:val="24"/>
         </w:rPr>
-        <w:t xml:space="preserve">18 million </w:t>
-      </w:r>
-      <w:r>
-        <w:rPr>
-          <w:rFonts w:ascii="Times New Roman" w:hAnsi="Times New Roman" w:cs="Times New Roman"/>
-          <w:sz w:val="24"/>
-          <w:szCs w:val="24"/>
-        </w:rPr>
-        <w:t>English</w:t>
-      </w:r>
-      <w:r>
-        <w:rPr>
-          <w:rFonts w:ascii="Times New Roman" w:hAnsi="Times New Roman" w:cs="Times New Roman"/>
-          <w:sz w:val="24"/>
-          <w:szCs w:val="24"/>
-        </w:rPr>
-        <w:t xml:space="preserve"> tweets, all with emoticons included</w:t>
+        <w:t>18 million English tweets, all with emoticons included</w:t>
       </w:r>
       <w:r>
         <w:rPr>
@@ -2242,15 +2299,7 @@
           <w:sz w:val="24"/>
           <w:szCs w:val="24"/>
         </w:rPr>
-        <w:t>Emoji names, groups, sub-groups, and codepoints</w:t>
-      </w:r>
-      <w:r>
-        <w:rPr>
-          <w:rFonts w:ascii="Times New Roman" w:hAnsi="Times New Roman" w:cs="Times New Roman"/>
-          <w:sz w:val="24"/>
-          <w:szCs w:val="24"/>
-        </w:rPr>
-        <w:t>,</w:t>
+        <w:t>Emoji names, groups, sub-groups, and codepoints,</w:t>
       </w:r>
       <w:r>
         <w:t xml:space="preserve"> </w:t>
@@ -2417,7 +2466,7 @@
         <w:spacing w:line="480" w:lineRule="auto"/>
         <w:rPr>
           <w:rStyle w:val="Hyperlink"/>
-          <w:rFonts w:ascii="Times New Roman" w:hAnsi="Times New Roman" w:cs="Times New Roman" w:hint="eastAsia"/>
+          <w:rFonts w:ascii="Times New Roman" w:hAnsi="Times New Roman" w:cs="Times New Roman"/>
           <w:color w:val="auto"/>
           <w:sz w:val="24"/>
           <w:szCs w:val="24"/>
@@ -2533,23 +2582,13 @@
           <w:szCs w:val="24"/>
         </w:rPr>
       </w:pPr>
-      <w:proofErr w:type="spellStart"/>
-      <w:r>
-        <w:rPr>
-          <w:rFonts w:ascii="Times New Roman" w:hAnsi="Times New Roman" w:cs="Times New Roman"/>
-          <w:sz w:val="24"/>
-          <w:szCs w:val="24"/>
-        </w:rPr>
-        <w:t>Desmon</w:t>
-      </w:r>
-      <w:proofErr w:type="spellEnd"/>
-      <w:r>
-        <w:rPr>
-          <w:rFonts w:ascii="Times New Roman" w:hAnsi="Times New Roman" w:cs="Times New Roman"/>
-          <w:sz w:val="24"/>
-          <w:szCs w:val="24"/>
-        </w:rPr>
-        <w:t xml:space="preserve">, Stephanie. "Creating Buzz: Proposing a Mosquito Emoji for Public Health". Johns Hopkins Center for Communication Programs. </w:t>
+      <w:r>
+        <w:rPr>
+          <w:rFonts w:ascii="Times New Roman" w:hAnsi="Times New Roman" w:cs="Times New Roman"/>
+          <w:sz w:val="24"/>
+          <w:szCs w:val="24"/>
+        </w:rPr>
+        <w:t xml:space="preserve">Desmon, Stephanie. "Creating Buzz: Proposing a Mosquito Emoji for Public Health". Johns Hopkins Center for Communication Programs. </w:t>
       </w:r>
       <w:r>
         <w:rPr>
@@ -2626,7 +2665,7 @@
         <w:spacing w:line="480" w:lineRule="auto"/>
         <w:ind w:firstLineChars="0"/>
         <w:rPr>
-          <w:rFonts w:ascii="Times New Roman" w:hAnsi="Times New Roman" w:cs="Times New Roman" w:hint="eastAsia"/>
+          <w:rFonts w:ascii="Times New Roman" w:hAnsi="Times New Roman" w:cs="Times New Roman"/>
           <w:sz w:val="24"/>
           <w:szCs w:val="24"/>
         </w:rPr>
@@ -2655,23 +2694,13 @@
         </w:rPr>
         <w:t xml:space="preserve">”, </w:t>
       </w:r>
-      <w:proofErr w:type="spellStart"/>
-      <w:r>
-        <w:rPr>
-          <w:rFonts w:ascii="Times New Roman" w:hAnsi="Times New Roman" w:cs="Times New Roman"/>
-          <w:sz w:val="24"/>
-          <w:szCs w:val="24"/>
-        </w:rPr>
-        <w:t>Oberlo</w:t>
-      </w:r>
-      <w:proofErr w:type="spellEnd"/>
-      <w:r>
-        <w:rPr>
-          <w:rFonts w:ascii="Times New Roman" w:hAnsi="Times New Roman" w:cs="Times New Roman"/>
-          <w:sz w:val="24"/>
-          <w:szCs w:val="24"/>
-        </w:rPr>
-        <w:t>,</w:t>
+      <w:r>
+        <w:rPr>
+          <w:rFonts w:ascii="Times New Roman" w:hAnsi="Times New Roman" w:cs="Times New Roman"/>
+          <w:sz w:val="24"/>
+          <w:szCs w:val="24"/>
+        </w:rPr>
+        <w:t>Oberlo,</w:t>
       </w:r>
       <w:r>
         <w:rPr>
@@ -2711,7 +2740,7 @@
         <w:spacing w:line="480" w:lineRule="auto"/>
         <w:ind w:firstLineChars="0"/>
         <w:rPr>
-          <w:rFonts w:ascii="Times New Roman" w:hAnsi="Times New Roman" w:cs="Times New Roman" w:hint="eastAsia"/>
+          <w:rFonts w:ascii="Times New Roman" w:hAnsi="Times New Roman" w:cs="Times New Roman"/>
           <w:sz w:val="24"/>
           <w:szCs w:val="24"/>
         </w:rPr>
@@ -2724,41 +2753,13 @@
         </w:rPr>
         <w:t>“</w:t>
       </w:r>
-      <w:proofErr w:type="spellStart"/>
-      <w:r>
-        <w:rPr>
-          <w:rFonts w:ascii="Times New Roman" w:hAnsi="Times New Roman" w:cs="Times New Roman"/>
-          <w:sz w:val="24"/>
-          <w:szCs w:val="24"/>
-        </w:rPr>
-        <w:t>emojitracker</w:t>
-      </w:r>
-      <w:proofErr w:type="spellEnd"/>
-      <w:r>
-        <w:rPr>
-          <w:rFonts w:ascii="Times New Roman" w:hAnsi="Times New Roman" w:cs="Times New Roman"/>
-          <w:sz w:val="24"/>
-          <w:szCs w:val="24"/>
-        </w:rPr>
-        <w:t xml:space="preserve">: </w:t>
-      </w:r>
-      <w:proofErr w:type="spellStart"/>
-      <w:r>
-        <w:rPr>
-          <w:rFonts w:ascii="Times New Roman" w:hAnsi="Times New Roman" w:cs="Times New Roman"/>
-          <w:sz w:val="24"/>
-          <w:szCs w:val="24"/>
-        </w:rPr>
-        <w:t>realtime</w:t>
-      </w:r>
-      <w:proofErr w:type="spellEnd"/>
-      <w:r>
-        <w:rPr>
-          <w:rFonts w:ascii="Times New Roman" w:hAnsi="Times New Roman" w:cs="Times New Roman"/>
-          <w:sz w:val="24"/>
-          <w:szCs w:val="24"/>
-        </w:rPr>
-        <w:t xml:space="preserve"> emoji use on twitter</w:t>
+      <w:r>
+        <w:rPr>
+          <w:rFonts w:ascii="Times New Roman" w:hAnsi="Times New Roman" w:cs="Times New Roman"/>
+          <w:sz w:val="24"/>
+          <w:szCs w:val="24"/>
+        </w:rPr>
+        <w:t>emojitracker: realtime emoji use on twitter</w:t>
       </w:r>
       <w:r>
         <w:rPr>
@@ -4232,7 +4233,7 @@
 </file>
 
 <file path=customXml/itemProps1.xml><?xml version="1.0" encoding="utf-8"?>
-<ds:datastoreItem xmlns:ds="http://schemas.openxmlformats.org/officeDocument/2006/customXml" ds:itemID="{3A3A0FB0-9C51-4FB5-A335-2D66C7B3AC83}">
+<ds:datastoreItem xmlns:ds="http://schemas.openxmlformats.org/officeDocument/2006/customXml" ds:itemID="{8805342B-1711-40D1-B8BF-842EE0B6852A}">
   <ds:schemaRefs>
     <ds:schemaRef ds:uri="http://schemas.openxmlformats.org/officeDocument/2006/bibliography"/>
   </ds:schemaRefs>

</xml_diff>